<commit_message>
normal view remains unchanged
</commit_message>
<xml_diff>
--- a/Описание проекта, схема и требования.docx
+++ b/Описание проекта, схема и требования.docx
@@ -62,7 +62,6 @@
         <w:spacing w:lineRule="auto" w:line="276"/>
         <w:jc w:val="left"/>
         <w:rPr>
-          <w:b w:val="false"/>
           <w:b w:val="false"/>
           <w:sz w:val="20"/>
           <w:highlight w:val="none"/>
@@ -1979,7 +1978,6 @@
               <w:spacing w:lineRule="auto" w:line="276" w:before="0" w:after="0"/>
               <w:rPr>
                 <w:b w:val="false"/>
-                <w:b w:val="false"/>
                 <w:sz w:val="20"/>
                 <w:highlight w:val="none"/>
                 <w:shd w:fill="000000" w:val="clear"/>
@@ -6684,7 +6682,6 @@
               <w:bidi w:val="0"/>
               <w:spacing w:lineRule="auto" w:line="276" w:before="0" w:after="0"/>
               <w:rPr>
-                <w:b w:val="false"/>
                 <w:b w:val="false"/>
               </w:rPr>
             </w:pPr>
@@ -6902,9 +6899,9 @@
         <w:rPr/>
         <w:t>(</w:t>
       </w:r>
-      <w:bookmarkStart w:id="6" w:name="__DdeLink__1337_1161579448"/>
+      <w:bookmarkStart w:id="6" w:name="__DdeLink__1343_1161579448"/>
       <w:bookmarkStart w:id="7" w:name="__DdeLink__1351_1161579448"/>
-      <w:bookmarkStart w:id="8" w:name="__DdeLink__1343_1161579448"/>
+      <w:bookmarkStart w:id="8" w:name="__DdeLink__1337_1161579448"/>
       <w:r>
         <w:rPr>
           <w:color w:val="C9211E"/>
@@ -6923,7 +6920,7 @@
         <w:rPr/>
         <w:t>(</w:t>
       </w:r>
-      <w:bookmarkEnd w:id="6"/>
+      <w:bookmarkEnd w:id="8"/>
       <w:r>
         <w:rPr/>
         <w:t>«configuration.parameter.name.with.dot.syntax.as.a.path»</w:t>
@@ -6943,7 +6940,7 @@
         <w:rPr/>
         <w:t xml:space="preserve"> = null)</w:t>
       </w:r>
-      <w:bookmarkEnd w:id="8"/>
+      <w:bookmarkEnd w:id="6"/>
       <w:r>
         <w:rPr/>
         <w:t>.</w:t>
@@ -7175,7 +7172,7 @@
       <w:bookmarkEnd w:id="15"/>
       <w:r>
         <w:rPr/>
-        <w:t>«path.to.file.with.dot.syntax») :string передается закодированный путь к представлению (относительно папки /views). Метод преобразовует представление и возвращает результат в виде строки.</w:t>
+        <w:t>«path/to/file») :string передается путь к представлению (относительно папки /views). Метод преобразовует представление и возвращает результат в виде строки.</w:t>
       </w:r>
     </w:p>
     <w:p>
@@ -7321,9 +7318,9 @@
         <w:rPr/>
         <w:t>(</w:t>
       </w:r>
-      <w:bookmarkStart w:id="19" w:name="__DdeLink__535_2689922623"/>
+      <w:bookmarkStart w:id="19" w:name="__DdeLink__531_2689922623"/>
       <w:bookmarkStart w:id="20" w:name="__DdeLink__533_2689922623"/>
-      <w:bookmarkStart w:id="21" w:name="__DdeLink__531_2689922623"/>
+      <w:bookmarkStart w:id="21" w:name="__DdeLink__535_2689922623"/>
       <w:r>
         <w:rPr/>
         <w:t>$base_directory</w:t>

</xml_diff>